<commit_message>
Introduction added in document
</commit_message>
<xml_diff>
--- a/Project/AES Algo.docx
+++ b/Project/AES Algo.docx
@@ -108,37 +108,52 @@
       <w:pPr>
         <w:jc w:val="center"/>
       </w:pPr>
+      <w:r>
+        <w:t>Created By</w:t>
+      </w:r>
+    </w:p>
+    <w:p>
+      <w:pPr>
+        <w:jc w:val="center"/>
+      </w:pPr>
+      <w:r>
+        <w:t>Dixita Sharegar</w:t>
+      </w:r>
+    </w:p>
+    <w:p>
+      <w:pPr>
+        <w:jc w:val="center"/>
+      </w:pPr>
+      <w:r>
+        <w:t>Saranya Radhakrishnan</w:t>
+      </w:r>
+    </w:p>
+    <w:p>
+      <w:pPr>
+        <w:pStyle w:val="Heading1"/>
+      </w:pPr>
+      <w:r>
+        <w:lastRenderedPageBreak/>
+        <w:t>Introduction</w:t>
+      </w:r>
+    </w:p>
+    <w:p>
+      <w:r>
+        <w:t>AES i.e. Advanced Encryption Standard is a specification by NIST to encrypt and decrypt electronic data established by the National Institute of Standards and Technology.  It is a block cipher which uses a block length of 128 bits.</w:t>
+      </w:r>
+      <w:r>
+        <w:t xml:space="preserve"> AES allows for 3 different key lengths 128,192 and 256. AES is symmetric i.e. it uses the same secret key for encryption &amp; decryption, both sender &amp; receiver should share this key. All key lengths are considered good enough to protect classified information up to the “Top Secret” level.</w:t>
+      </w:r>
+    </w:p>
+    <w:p>
+      <w:r>
+        <w:t xml:space="preserve">AES 128 bit encryption </w:t>
+      </w:r>
       <w:bookmarkStart w:id="0" w:name="_GoBack"/>
-      <w:r>
-        <w:t>Created By</w:t>
-      </w:r>
-    </w:p>
-    <w:p>
-      <w:pPr>
-        <w:jc w:val="center"/>
-      </w:pPr>
-      <w:r>
-        <w:t>Dixita Sharegar</w:t>
-      </w:r>
-    </w:p>
-    <w:p>
-      <w:pPr>
-        <w:jc w:val="center"/>
-      </w:pPr>
-      <w:proofErr w:type="spellStart"/>
-      <w:r>
-        <w:t>Saranya</w:t>
-      </w:r>
-      <w:proofErr w:type="spellEnd"/>
-      <w:r>
-        <w:t xml:space="preserve"> </w:t>
-      </w:r>
-      <w:proofErr w:type="spellStart"/>
-      <w:r>
-        <w:t>Radhakrishnan</w:t>
-      </w:r>
       <w:bookmarkEnd w:id="0"/>
-      <w:proofErr w:type="spellEnd"/>
+      <w:r>
+        <w:t>was accomplished in the previous lab work for this course, which serves as a base for the subsequent decryption techniques implemented as mentioned in this paper.</w:t>
+      </w:r>
     </w:p>
     <w:sectPr>
       <w:pgSz w:w="12240" w:h="15840"/>
@@ -544,6 +559,27 @@
     <w:name w:val="Normal"/>
     <w:qFormat/>
   </w:style>
+  <w:style w:type="paragraph" w:styleId="Heading1">
+    <w:name w:val="heading 1"/>
+    <w:basedOn w:val="Normal"/>
+    <w:next w:val="Normal"/>
+    <w:link w:val="Heading1Char"/>
+    <w:uiPriority w:val="9"/>
+    <w:qFormat/>
+    <w:rsid w:val="00A4681F"/>
+    <w:pPr>
+      <w:keepNext/>
+      <w:keepLines/>
+      <w:spacing w:before="240" w:after="0"/>
+      <w:outlineLvl w:val="0"/>
+    </w:pPr>
+    <w:rPr>
+      <w:rFonts w:asciiTheme="majorHAnsi" w:eastAsiaTheme="majorEastAsia" w:hAnsiTheme="majorHAnsi" w:cstheme="majorBidi"/>
+      <w:color w:val="2E74B5" w:themeColor="accent1" w:themeShade="BF"/>
+      <w:sz w:val="32"/>
+      <w:szCs w:val="32"/>
+    </w:rPr>
+  </w:style>
   <w:style w:type="character" w:default="1" w:styleId="DefaultParagraphFont">
     <w:name w:val="Default Paragraph Font"/>
     <w:uiPriority w:val="1"/>
@@ -603,6 +639,19 @@
       <w:kern w:val="28"/>
       <w:sz w:val="56"/>
       <w:szCs w:val="56"/>
+    </w:rPr>
+  </w:style>
+  <w:style w:type="character" w:customStyle="1" w:styleId="Heading1Char">
+    <w:name w:val="Heading 1 Char"/>
+    <w:basedOn w:val="DefaultParagraphFont"/>
+    <w:link w:val="Heading1"/>
+    <w:uiPriority w:val="9"/>
+    <w:rsid w:val="00A4681F"/>
+    <w:rPr>
+      <w:rFonts w:asciiTheme="majorHAnsi" w:eastAsiaTheme="majorEastAsia" w:hAnsiTheme="majorHAnsi" w:cstheme="majorBidi"/>
+      <w:color w:val="2E74B5" w:themeColor="accent1" w:themeShade="BF"/>
+      <w:sz w:val="32"/>
+      <w:szCs w:val="32"/>
     </w:rPr>
   </w:style>
 </w:styles>

</xml_diff>

<commit_message>
Saranya Dixita 4 May 2016 Final Commit Extending AES
</commit_message>
<xml_diff>
--- a/Project/AES Algo.docx
+++ b/Project/AES Algo.docx
@@ -167,34 +167,22 @@
           <w:szCs w:val="28"/>
         </w:rPr>
       </w:pPr>
-      <w:proofErr w:type="spellStart"/>
       <w:r>
         <w:rPr>
           <w:sz w:val="28"/>
           <w:szCs w:val="28"/>
         </w:rPr>
-        <w:t>Saranya</w:t>
-      </w:r>
-      <w:proofErr w:type="spellEnd"/>
-      <w:r>
-        <w:rPr>
-          <w:sz w:val="28"/>
-          <w:szCs w:val="28"/>
-        </w:rPr>
-        <w:t xml:space="preserve"> </w:t>
-      </w:r>
-      <w:proofErr w:type="spellStart"/>
-      <w:r>
-        <w:rPr>
-          <w:sz w:val="28"/>
-          <w:szCs w:val="28"/>
-        </w:rPr>
-        <w:t>Radhakrishnan</w:t>
-      </w:r>
-      <w:proofErr w:type="spellEnd"/>
+        <w:t>Saranya Radhakrishnan</w:t>
+      </w:r>
     </w:p>
     <w:sdt>
       <w:sdtPr>
+        <w:rPr>
+          <w:rFonts w:asciiTheme="minorHAnsi" w:eastAsiaTheme="minorHAnsi" w:hAnsiTheme="minorHAnsi" w:cstheme="minorBidi"/>
+          <w:color w:val="auto"/>
+          <w:sz w:val="22"/>
+          <w:szCs w:val="22"/>
+        </w:rPr>
         <w:id w:val="-805858641"/>
         <w:docPartObj>
           <w:docPartGallery w:val="Table of Contents"/>
@@ -203,13 +191,9 @@
       </w:sdtPr>
       <w:sdtEndPr>
         <w:rPr>
-          <w:rFonts w:asciiTheme="minorHAnsi" w:eastAsiaTheme="minorHAnsi" w:hAnsiTheme="minorHAnsi" w:cstheme="minorBidi"/>
           <w:b/>
           <w:bCs/>
           <w:noProof/>
-          <w:color w:val="auto"/>
-          <w:sz w:val="22"/>
-          <w:szCs w:val="22"/>
         </w:rPr>
       </w:sdtEndPr>
       <w:sdtContent>
@@ -287,7 +271,7 @@
                 <w:noProof/>
                 <w:webHidden/>
               </w:rPr>
-              <w:t>2</w:t>
+              <w:t>3</w:t>
             </w:r>
             <w:r>
               <w:rPr>
@@ -355,7 +339,7 @@
                 <w:noProof/>
                 <w:webHidden/>
               </w:rPr>
-              <w:t>2</w:t>
+              <w:t>3</w:t>
             </w:r>
             <w:r>
               <w:rPr>
@@ -423,7 +407,7 @@
                 <w:noProof/>
                 <w:webHidden/>
               </w:rPr>
-              <w:t>2</w:t>
+              <w:t>3</w:t>
             </w:r>
             <w:r>
               <w:rPr>
@@ -491,7 +475,7 @@
                 <w:noProof/>
                 <w:webHidden/>
               </w:rPr>
-              <w:t>2</w:t>
+              <w:t>3</w:t>
             </w:r>
             <w:r>
               <w:rPr>
@@ -559,7 +543,7 @@
                 <w:noProof/>
                 <w:webHidden/>
               </w:rPr>
-              <w:t>2</w:t>
+              <w:t>3</w:t>
             </w:r>
             <w:r>
               <w:rPr>
@@ -627,7 +611,7 @@
                 <w:noProof/>
                 <w:webHidden/>
               </w:rPr>
-              <w:t>3</w:t>
+              <w:t>4</w:t>
             </w:r>
             <w:r>
               <w:rPr>
@@ -695,7 +679,7 @@
                 <w:noProof/>
                 <w:webHidden/>
               </w:rPr>
-              <w:t>3</w:t>
+              <w:t>4</w:t>
             </w:r>
             <w:r>
               <w:rPr>
@@ -763,7 +747,7 @@
                 <w:noProof/>
                 <w:webHidden/>
               </w:rPr>
-              <w:t>5</w:t>
+              <w:t>6</w:t>
             </w:r>
             <w:r>
               <w:rPr>
@@ -831,7 +815,7 @@
                 <w:noProof/>
                 <w:webHidden/>
               </w:rPr>
-              <w:t>5</w:t>
+              <w:t>6</w:t>
             </w:r>
             <w:r>
               <w:rPr>
@@ -899,7 +883,7 @@
                 <w:noProof/>
                 <w:webHidden/>
               </w:rPr>
-              <w:t>5</w:t>
+              <w:t>6</w:t>
             </w:r>
             <w:r>
               <w:rPr>
@@ -967,7 +951,7 @@
                 <w:noProof/>
                 <w:webHidden/>
               </w:rPr>
-              <w:t>5</w:t>
+              <w:t>6</w:t>
             </w:r>
             <w:r>
               <w:rPr>
@@ -1077,7 +1061,12 @@
       </w:pPr>
       <w:bookmarkStart w:id="1" w:name="_Toc450073904"/>
       <w:r>
-        <w:t>Program Execution</w:t>
+        <w:t>Program E</w:t>
+      </w:r>
+      <w:bookmarkStart w:id="2" w:name="_GoBack"/>
+      <w:bookmarkEnd w:id="2"/>
+      <w:r>
+        <w:t>xecution</w:t>
       </w:r>
       <w:bookmarkEnd w:id="1"/>
     </w:p>
@@ -1086,11 +1075,11 @@
         <w:pStyle w:val="Heading2"/>
         <w:ind w:left="720"/>
       </w:pPr>
-      <w:bookmarkStart w:id="2" w:name="_Toc450073905"/>
+      <w:bookmarkStart w:id="3" w:name="_Toc450073905"/>
       <w:r>
         <w:t>Driver</w:t>
       </w:r>
-      <w:bookmarkEnd w:id="2"/>
+      <w:bookmarkEnd w:id="3"/>
     </w:p>
     <w:p>
       <w:pPr>
@@ -1111,11 +1100,11 @@
         <w:pStyle w:val="Heading2"/>
         <w:ind w:left="720"/>
       </w:pPr>
-      <w:bookmarkStart w:id="3" w:name="_Toc450073906"/>
+      <w:bookmarkStart w:id="4" w:name="_Toc450073906"/>
       <w:r>
         <w:t>Encryption</w:t>
       </w:r>
-      <w:bookmarkEnd w:id="3"/>
+      <w:bookmarkEnd w:id="4"/>
     </w:p>
     <w:p>
       <w:pPr>
@@ -1136,25 +1125,13 @@
       </w:r>
       <w:proofErr w:type="spellEnd"/>
       <w:r>
-        <w:t xml:space="preserve"> substitution), row shifting, mix columns and add key. For the last round we perform </w:t>
-      </w:r>
-      <w:r>
-        <w:t xml:space="preserve">Nibble </w:t>
+        <w:t xml:space="preserve"> substitution), row shifting, mix columns and add key. For the last round we perform Nibble </w:t>
       </w:r>
       <w:r>
         <w:t>substitution</w:t>
       </w:r>
       <w:r>
-        <w:t>, row shifting</w:t>
-      </w:r>
-      <w:r>
-        <w:t xml:space="preserve"> </w:t>
-      </w:r>
-      <w:r>
-        <w:t>and add key</w:t>
-      </w:r>
-      <w:r>
-        <w:t>.</w:t>
+        <w:t>, row shifting and add key.</w:t>
       </w:r>
     </w:p>
     <w:p>
@@ -1162,11 +1139,11 @@
         <w:pStyle w:val="Heading2"/>
         <w:ind w:left="720"/>
       </w:pPr>
-      <w:bookmarkStart w:id="4" w:name="_Toc450073907"/>
+      <w:bookmarkStart w:id="5" w:name="_Toc450073907"/>
       <w:r>
         <w:t>Decryption</w:t>
       </w:r>
-      <w:bookmarkEnd w:id="4"/>
+      <w:bookmarkEnd w:id="5"/>
     </w:p>
     <w:p>
       <w:pPr>
@@ -1215,10 +1192,7 @@
         <w:t>column</w:t>
       </w:r>
       <w:r>
-        <w:t xml:space="preserve">, </w:t>
-      </w:r>
-      <w:r>
-        <w:t xml:space="preserve">inverse shift rows, </w:t>
+        <w:t xml:space="preserve">, inverse shift rows, </w:t>
       </w:r>
       <w:r>
         <w:t>and inverse</w:t>
@@ -1305,12 +1279,12 @@
         <w:pStyle w:val="Heading2"/>
         <w:ind w:left="720"/>
       </w:pPr>
-      <w:bookmarkStart w:id="5" w:name="_Toc450073908"/>
+      <w:bookmarkStart w:id="6" w:name="_Toc450073908"/>
       <w:proofErr w:type="spellStart"/>
       <w:r>
         <w:t>GlobalObjects</w:t>
       </w:r>
-      <w:bookmarkEnd w:id="5"/>
+      <w:bookmarkEnd w:id="6"/>
       <w:proofErr w:type="spellEnd"/>
       <w:r>
         <w:t xml:space="preserve"> </w:t>
@@ -1427,11 +1401,11 @@
         <w:pStyle w:val="Heading2"/>
         <w:ind w:left="720"/>
       </w:pPr>
-      <w:bookmarkStart w:id="6" w:name="_Toc450073909"/>
+      <w:bookmarkStart w:id="7" w:name="_Toc450073909"/>
       <w:r>
         <w:t>Padding</w:t>
       </w:r>
-      <w:bookmarkEnd w:id="6"/>
+      <w:bookmarkEnd w:id="7"/>
     </w:p>
     <w:p>
       <w:pPr>
@@ -1686,6 +1660,7 @@
       </w:pPr>
       <w:r>
         <w:rPr>
+          <w:noProof/>
           <w:color w:val="000000" w:themeColor="text1"/>
         </w:rPr>
         <w:drawing>
@@ -1812,13 +1787,7 @@
         <w:rPr>
           <w:color w:val="000000" w:themeColor="text1"/>
         </w:rPr>
-        <w:t>, then 10 bytes need to be padded. So we first add hex value of ‘&amp;’ so the plaintext is “</w:t>
-      </w:r>
-      <w:r>
-        <w:rPr>
-          <w:color w:val="000000" w:themeColor="text1"/>
-        </w:rPr>
-        <w:t>00112233445566778899</w:t>
+        <w:t>, then 10 bytes need to be padded. So we first add hex value of ‘&amp;’ so the plaintext is “00112233445566778899</w:t>
       </w:r>
       <w:r>
         <w:rPr>
@@ -1843,13 +1812,7 @@
         <w:rPr>
           <w:color w:val="000000" w:themeColor="text1"/>
         </w:rPr>
-        <w:t xml:space="preserve"> so we pad as follows “</w:t>
-      </w:r>
-      <w:r>
-        <w:rPr>
-          <w:color w:val="000000" w:themeColor="text1"/>
-        </w:rPr>
-        <w:t>00112233445566778899</w:t>
+        <w:t xml:space="preserve"> so we pad as follows “00112233445566778899</w:t>
       </w:r>
       <w:r>
         <w:rPr>
@@ -1894,13 +1857,7 @@
         <w:rPr>
           <w:color w:val="000000" w:themeColor="text1"/>
         </w:rPr>
-        <w:t xml:space="preserve"> so we add “</w:t>
-      </w:r>
-      <w:r>
-        <w:rPr>
-          <w:color w:val="000000" w:themeColor="text1"/>
-        </w:rPr>
-        <w:t>00112233445566778899</w:t>
+        <w:t xml:space="preserve"> so we add “00112233445566778899</w:t>
       </w:r>
       <w:r>
         <w:rPr>
@@ -1933,13 +1890,7 @@
         <w:rPr>
           <w:color w:val="000000" w:themeColor="text1"/>
         </w:rPr>
-        <w:t xml:space="preserve"> and we finally get “</w:t>
-      </w:r>
-      <w:r>
-        <w:rPr>
-          <w:color w:val="000000" w:themeColor="text1"/>
-        </w:rPr>
-        <w:t>00112233445566778899</w:t>
+        <w:t xml:space="preserve"> and we finally get “00112233445566778899</w:t>
       </w:r>
       <w:r>
         <w:rPr>
@@ -2301,11 +2252,11 @@
       <w:pPr>
         <w:pStyle w:val="Heading1"/>
       </w:pPr>
-      <w:bookmarkStart w:id="7" w:name="_Toc450073910"/>
+      <w:bookmarkStart w:id="8" w:name="_Toc450073910"/>
       <w:r>
         <w:t>Input &amp; Output</w:t>
       </w:r>
-      <w:bookmarkEnd w:id="7"/>
+      <w:bookmarkEnd w:id="8"/>
     </w:p>
     <w:p>
       <w:r>
@@ -2316,14 +2267,14 @@
       <w:pPr>
         <w:pStyle w:val="Heading1"/>
       </w:pPr>
-      <w:bookmarkStart w:id="8" w:name="_Toc450073911"/>
+      <w:bookmarkStart w:id="9" w:name="_Toc450073911"/>
       <w:r>
         <w:t>Suggested Authentication Mechanism</w:t>
       </w:r>
       <w:r>
         <w:t>: HMAC-SHA3</w:t>
       </w:r>
-      <w:bookmarkEnd w:id="8"/>
+      <w:bookmarkEnd w:id="9"/>
       <w:r>
         <w:t xml:space="preserve"> </w:t>
       </w:r>
@@ -2364,11 +2315,11 @@
       <w:pPr>
         <w:pStyle w:val="Heading1"/>
       </w:pPr>
-      <w:bookmarkStart w:id="9" w:name="_Toc450073912"/>
+      <w:bookmarkStart w:id="10" w:name="_Toc450073912"/>
       <w:r>
         <w:t>Conclusion</w:t>
       </w:r>
-      <w:bookmarkEnd w:id="9"/>
+      <w:bookmarkEnd w:id="10"/>
     </w:p>
     <w:p>
       <w:r>
@@ -2379,11 +2330,11 @@
       <w:pPr>
         <w:pStyle w:val="Heading1"/>
       </w:pPr>
-      <w:bookmarkStart w:id="10" w:name="_Toc450073913"/>
+      <w:bookmarkStart w:id="11" w:name="_Toc450073913"/>
       <w:r>
         <w:t>References</w:t>
       </w:r>
-      <w:bookmarkEnd w:id="10"/>
+      <w:bookmarkEnd w:id="11"/>
     </w:p>
     <w:p>
       <w:pPr>
@@ -2414,25 +2365,7 @@
             <w:sz w:val="20"/>
             <w:szCs w:val="20"/>
           </w:rPr>
-          <w:t>http://csrc.nist.gov/publication</w:t>
-        </w:r>
-        <w:r>
-          <w:rPr>
-            <w:rStyle w:val="Hyperlink"/>
-            <w:rFonts w:ascii="Arial" w:eastAsia="Times New Roman" w:hAnsi="Arial" w:cs="Arial"/>
-            <w:sz w:val="20"/>
-            <w:szCs w:val="20"/>
-          </w:rPr>
-          <w:t>s</w:t>
-        </w:r>
-        <w:r>
-          <w:rPr>
-            <w:rStyle w:val="Hyperlink"/>
-            <w:rFonts w:ascii="Arial" w:eastAsia="Times New Roman" w:hAnsi="Arial" w:cs="Arial"/>
-            <w:sz w:val="20"/>
-            <w:szCs w:val="20"/>
-          </w:rPr>
-          <w:t>/fips/fips197/fips-197.pdf</w:t>
+          <w:t>http://csrc.nist.gov/publications/fips/fips197/fips-197.pdf</w:t>
         </w:r>
       </w:hyperlink>
       <w:r>
@@ -2478,10 +2411,7 @@
         </w:r>
       </w:hyperlink>
     </w:p>
-    <w:p>
-      <w:bookmarkStart w:id="11" w:name="_GoBack"/>
-      <w:bookmarkEnd w:id="11"/>
-    </w:p>
+    <w:p/>
     <w:sectPr>
       <w:footerReference w:type="default" r:id="rId18"/>
       <w:pgSz w:w="12240" w:h="15840"/>
@@ -2552,7 +2482,7 @@
           <w:rPr>
             <w:noProof/>
           </w:rPr>
-          <w:t>5</w:t>
+          <w:t>3</w:t>
         </w:r>
         <w:r>
           <w:rPr>
@@ -3838,7 +3768,7 @@
 </file>
 
 <file path=customXml/itemProps1.xml><?xml version="1.0" encoding="utf-8"?>
-<ds:datastoreItem xmlns:ds="http://schemas.openxmlformats.org/officeDocument/2006/customXml" ds:itemID="{B6E7DF20-338E-4340-A64A-DCB87F93DDB5}">
+<ds:datastoreItem xmlns:ds="http://schemas.openxmlformats.org/officeDocument/2006/customXml" ds:itemID="{5E3C0C26-675F-436C-97D9-AFFFC5CF9F29}">
   <ds:schemaRefs>
     <ds:schemaRef ds:uri="http://schemas.openxmlformats.org/officeDocument/2006/bibliography"/>
   </ds:schemaRefs>

</xml_diff>